<commit_message>
Lau - Factibilidad Económica.docx y Factibilidad Técnica.docx
</commit_message>
<xml_diff>
--- a/Docs/01-Relevamiento Inicial/Temporales/Factibilidad Técnica.docx
+++ b/Docs/01-Relevamiento Inicial/Temporales/Factibilidad Técnica.docx
@@ -7,25 +7,7 @@
         <w:jc w:val="both"/>
       </w:pPr>
       <w:r>
-        <w:t>El análisis de factibilidad técnica evalúa si el equipo y software están disponibles</w:t>
-      </w:r>
-      <w:r>
-        <w:t>, en este caso si puede desarrollarse,</w:t>
-      </w:r>
-      <w:r>
-        <w:t xml:space="preserve"> y si </w:t>
-      </w:r>
-      <w:r>
-        <w:t>existen</w:t>
-      </w:r>
-      <w:r>
-        <w:t xml:space="preserve"> las </w:t>
-      </w:r>
-      <w:r>
-        <w:t xml:space="preserve">capacidades técnicas requeridas. </w:t>
-      </w:r>
-      <w:r>
-        <w:t xml:space="preserve">Los estudios de factibilidad técnica también consideran las </w:t>
+        <w:t xml:space="preserve">El análisis de factibilidad técnica evalúa si el equipo y software están disponibles, en este caso si puede desarrollarse, y si existen las capacidades técnicas requeridas. Los estudios de factibilidad técnica también consideran las </w:t>
       </w:r>
       <w:r>
         <w:t>interfaces</w:t>
@@ -109,6 +91,82 @@
       <w:r>
         <w:t>: será necesario para el alojamiento del sitio web institucional, el nuevo sistema y el servidor de base de datos que se utilizará.</w:t>
       </w:r>
+      <w:r>
+        <w:t xml:space="preserve"> Un ejemplo de configuración es:</w:t>
+      </w:r>
+    </w:p>
+    <w:p>
+      <w:pPr>
+        <w:pStyle w:val="Prrafodelista"/>
+        <w:numPr>
+          <w:ilvl w:val="1"/>
+          <w:numId w:val="2"/>
+        </w:numPr>
+        <w:spacing w:before="240" w:after="0" w:line="240" w:lineRule="auto"/>
+        <w:jc w:val="both"/>
+      </w:pPr>
+      <w:r>
+        <w:t xml:space="preserve">Procesador Intel QUAD </w:t>
+      </w:r>
+      <w:proofErr w:type="spellStart"/>
+      <w:r>
+        <w:t>Core</w:t>
+      </w:r>
+      <w:proofErr w:type="spellEnd"/>
+    </w:p>
+    <w:p>
+      <w:pPr>
+        <w:pStyle w:val="Prrafodelista"/>
+        <w:numPr>
+          <w:ilvl w:val="1"/>
+          <w:numId w:val="2"/>
+        </w:numPr>
+        <w:spacing w:before="240" w:after="0" w:line="240" w:lineRule="auto"/>
+        <w:jc w:val="both"/>
+      </w:pPr>
+      <w:r>
+        <w:t>Memoria 4 GB DDR2</w:t>
+      </w:r>
+    </w:p>
+    <w:p>
+      <w:pPr>
+        <w:pStyle w:val="Prrafodelista"/>
+        <w:numPr>
+          <w:ilvl w:val="1"/>
+          <w:numId w:val="2"/>
+        </w:numPr>
+        <w:spacing w:before="240" w:after="0" w:line="240" w:lineRule="auto"/>
+        <w:jc w:val="both"/>
+        <w:rPr>
+          <w:lang w:val="en-US"/>
+        </w:rPr>
+      </w:pPr>
+      <w:r>
+        <w:rPr>
+          <w:lang w:val="en-US"/>
+        </w:rPr>
+        <w:t>Disco 500 GB SATA</w:t>
+      </w:r>
+    </w:p>
+    <w:p>
+      <w:pPr>
+        <w:pStyle w:val="Prrafodelista"/>
+        <w:numPr>
+          <w:ilvl w:val="1"/>
+          <w:numId w:val="2"/>
+        </w:numPr>
+        <w:spacing w:before="240" w:after="0" w:line="240" w:lineRule="auto"/>
+        <w:jc w:val="both"/>
+        <w:rPr>
+          <w:lang w:val="en-US"/>
+        </w:rPr>
+      </w:pPr>
+      <w:r>
+        <w:rPr>
+          <w:lang w:val="en-US"/>
+        </w:rPr>
+        <w:t>Windows Server 2003</w:t>
+      </w:r>
     </w:p>
     <w:p>
       <w:pPr>
@@ -126,7 +184,18 @@
         <w:t xml:space="preserve"> para el acceso a internet</w:t>
       </w:r>
       <w:r>
-        <w:t>: debido a que se el sistema será alojado fuera de la red institucional del establecimiento, lo cual permitirá que se pueda acceder a la aplicación desde cualquier equipo conectado a internet.</w:t>
+        <w:t>: debido a que el sistema será alojado f</w:t>
+      </w:r>
+      <w:r>
+        <w:t>uera de la red institucional. Esto</w:t>
+      </w:r>
+      <w:r>
+        <w:t xml:space="preserve"> per</w:t>
+      </w:r>
+      <w:bookmarkStart w:id="0" w:name="_GoBack"/>
+      <w:bookmarkEnd w:id="0"/>
+      <w:r>
+        <w:t>mitirá que se pueda acceder a la aplicación desde cualquier equipo conectado a internet.</w:t>
       </w:r>
     </w:p>
     <w:p>
@@ -145,12 +214,23 @@
         <w:t xml:space="preserve"> GSM</w:t>
       </w:r>
       <w:r>
-        <w:t>: es preciso para el envío de mensajes desde texto d</w:t>
-      </w:r>
-      <w:bookmarkStart w:id="0" w:name="_GoBack"/>
-      <w:bookmarkEnd w:id="0"/>
-      <w:r>
-        <w:t>e la aplicación.</w:t>
+        <w:t>: es preciso para el envío de mensajes desde texto de la aplicación.</w:t>
+      </w:r>
+      <w:r>
+        <w:t xml:space="preserve"> En este caso, un equipo que puede utilizarse es el Modem Motorola G20.</w:t>
+      </w:r>
+    </w:p>
+    <w:p>
+      <w:pPr>
+        <w:pStyle w:val="Prrafodelista"/>
+        <w:numPr>
+          <w:ilvl w:val="0"/>
+          <w:numId w:val="2"/>
+        </w:numPr>
+        <w:jc w:val="both"/>
+      </w:pPr>
+      <w:r>
+        <w:t>Internet Explorer 8: la aplicación será desarrollada para ser compatible con este navegador  que es el utilizado en los equipos del establecimiento.</w:t>
       </w:r>
     </w:p>
     <w:p>
@@ -183,7 +263,13 @@
         <w:t xml:space="preserve">: </w:t>
       </w:r>
       <w:r>
-        <w:t>necesario para el alojamiento y administración de una base de datos para la nueva aplicación.</w:t>
+        <w:t xml:space="preserve">necesario para el alojamiento y administración de </w:t>
+      </w:r>
+      <w:r>
+        <w:t>la</w:t>
+      </w:r>
+      <w:r>
+        <w:t xml:space="preserve"> base de datos para la nueva aplicación.</w:t>
       </w:r>
     </w:p>
     <w:p>
@@ -381,6 +467,121 @@
     </w:lvl>
   </w:abstractNum>
   <w:abstractNum w:abstractNumId="1">
+    <w:nsid w:val="3EB43498"/>
+    <w:multiLevelType w:val="hybridMultilevel"/>
+    <w:tmpl w:val="BFC22BD8"/>
+    <w:lvl w:ilvl="0" w:tplc="A08EDD8C">
+      <w:start w:val="1"/>
+      <w:numFmt w:val="bullet"/>
+      <w:lvlText w:val=""/>
+      <w:lvlJc w:val="left"/>
+      <w:pPr>
+        <w:ind w:left="1429" w:hanging="360"/>
+      </w:pPr>
+      <w:rPr>
+        <w:rFonts w:ascii="Symbol" w:hAnsi="Symbol" w:hint="default"/>
+        <w:color w:val="4F81BD" w:themeColor="accent1"/>
+      </w:rPr>
+    </w:lvl>
+    <w:lvl w:ilvl="1" w:tplc="A08EDD8C">
+      <w:start w:val="1"/>
+      <w:numFmt w:val="bullet"/>
+      <w:lvlText w:val=""/>
+      <w:lvlJc w:val="left"/>
+      <w:pPr>
+        <w:ind w:left="2494" w:hanging="705"/>
+      </w:pPr>
+      <w:rPr>
+        <w:rFonts w:ascii="Symbol" w:hAnsi="Symbol" w:hint="default"/>
+        <w:color w:val="4F81BD" w:themeColor="accent1"/>
+      </w:rPr>
+    </w:lvl>
+    <w:lvl w:ilvl="2" w:tplc="2C0A0005" w:tentative="1">
+      <w:start w:val="1"/>
+      <w:numFmt w:val="bullet"/>
+      <w:lvlText w:val=""/>
+      <w:lvlJc w:val="left"/>
+      <w:pPr>
+        <w:ind w:left="2869" w:hanging="360"/>
+      </w:pPr>
+      <w:rPr>
+        <w:rFonts w:ascii="Wingdings" w:hAnsi="Wingdings" w:hint="default"/>
+      </w:rPr>
+    </w:lvl>
+    <w:lvl w:ilvl="3" w:tplc="2C0A0001" w:tentative="1">
+      <w:start w:val="1"/>
+      <w:numFmt w:val="bullet"/>
+      <w:lvlText w:val=""/>
+      <w:lvlJc w:val="left"/>
+      <w:pPr>
+        <w:ind w:left="3589" w:hanging="360"/>
+      </w:pPr>
+      <w:rPr>
+        <w:rFonts w:ascii="Symbol" w:hAnsi="Symbol" w:hint="default"/>
+      </w:rPr>
+    </w:lvl>
+    <w:lvl w:ilvl="4" w:tplc="2C0A0003" w:tentative="1">
+      <w:start w:val="1"/>
+      <w:numFmt w:val="bullet"/>
+      <w:lvlText w:val="o"/>
+      <w:lvlJc w:val="left"/>
+      <w:pPr>
+        <w:ind w:left="4309" w:hanging="360"/>
+      </w:pPr>
+      <w:rPr>
+        <w:rFonts w:ascii="Courier New" w:hAnsi="Courier New" w:cs="Courier New" w:hint="default"/>
+      </w:rPr>
+    </w:lvl>
+    <w:lvl w:ilvl="5" w:tplc="2C0A0005" w:tentative="1">
+      <w:start w:val="1"/>
+      <w:numFmt w:val="bullet"/>
+      <w:lvlText w:val=""/>
+      <w:lvlJc w:val="left"/>
+      <w:pPr>
+        <w:ind w:left="5029" w:hanging="360"/>
+      </w:pPr>
+      <w:rPr>
+        <w:rFonts w:ascii="Wingdings" w:hAnsi="Wingdings" w:hint="default"/>
+      </w:rPr>
+    </w:lvl>
+    <w:lvl w:ilvl="6" w:tplc="2C0A0001" w:tentative="1">
+      <w:start w:val="1"/>
+      <w:numFmt w:val="bullet"/>
+      <w:lvlText w:val=""/>
+      <w:lvlJc w:val="left"/>
+      <w:pPr>
+        <w:ind w:left="5749" w:hanging="360"/>
+      </w:pPr>
+      <w:rPr>
+        <w:rFonts w:ascii="Symbol" w:hAnsi="Symbol" w:hint="default"/>
+      </w:rPr>
+    </w:lvl>
+    <w:lvl w:ilvl="7" w:tplc="2C0A0003" w:tentative="1">
+      <w:start w:val="1"/>
+      <w:numFmt w:val="bullet"/>
+      <w:lvlText w:val="o"/>
+      <w:lvlJc w:val="left"/>
+      <w:pPr>
+        <w:ind w:left="6469" w:hanging="360"/>
+      </w:pPr>
+      <w:rPr>
+        <w:rFonts w:ascii="Courier New" w:hAnsi="Courier New" w:cs="Courier New" w:hint="default"/>
+      </w:rPr>
+    </w:lvl>
+    <w:lvl w:ilvl="8" w:tplc="2C0A0005" w:tentative="1">
+      <w:start w:val="1"/>
+      <w:numFmt w:val="bullet"/>
+      <w:lvlText w:val=""/>
+      <w:lvlJc w:val="left"/>
+      <w:pPr>
+        <w:ind w:left="7189" w:hanging="360"/>
+      </w:pPr>
+      <w:rPr>
+        <w:rFonts w:ascii="Wingdings" w:hAnsi="Wingdings" w:hint="default"/>
+      </w:rPr>
+    </w:lvl>
+  </w:abstractNum>
+  <w:abstractNum w:abstractNumId="2">
     <w:nsid w:val="738D40E6"/>
     <w:multiLevelType w:val="hybridMultilevel"/>
     <w:tmpl w:val="DEEEDDDA"/>
@@ -396,7 +597,7 @@
         <w:rFonts w:ascii="Symbol" w:hAnsi="Symbol" w:hint="default"/>
       </w:rPr>
     </w:lvl>
-    <w:lvl w:ilvl="1" w:tplc="2C0A0003" w:tentative="1">
+    <w:lvl w:ilvl="1" w:tplc="2C0A0003">
       <w:start w:val="1"/>
       <w:numFmt w:val="bullet"/>
       <w:lvlText w:val="o"/>
@@ -497,6 +698,9 @@
     <w:abstractNumId w:val="0"/>
   </w:num>
   <w:num w:numId="2">
+    <w:abstractNumId w:val="2"/>
+  </w:num>
+  <w:num w:numId="3">
     <w:abstractNumId w:val="1"/>
   </w:num>
 </w:numbering>
@@ -569,7 +773,7 @@
     <w:lsdException w:name="Medium Shading 2 Accent 1" w:semiHidden="0" w:uiPriority="64" w:unhideWhenUsed="0"/>
     <w:lsdException w:name="Medium List 1 Accent 1" w:semiHidden="0" w:uiPriority="65" w:unhideWhenUsed="0"/>
     <w:lsdException w:name="Revision" w:unhideWhenUsed="0"/>
-    <w:lsdException w:name="List Paragraph" w:semiHidden="0" w:uiPriority="34" w:unhideWhenUsed="0" w:qFormat="1"/>
+    <w:lsdException w:name="List Paragraph" w:semiHidden="0" w:unhideWhenUsed="0" w:qFormat="1"/>
     <w:lsdException w:name="Quote" w:semiHidden="0" w:uiPriority="29" w:unhideWhenUsed="0" w:qFormat="1"/>
     <w:lsdException w:name="Intense Quote" w:semiHidden="0" w:uiPriority="30" w:unhideWhenUsed="0" w:qFormat="1"/>
     <w:lsdException w:name="Medium List 2 Accent 1" w:semiHidden="0" w:uiPriority="66" w:unhideWhenUsed="0"/>
@@ -692,7 +896,7 @@
   <w:style w:type="paragraph" w:styleId="Prrafodelista">
     <w:name w:val="List Paragraph"/>
     <w:basedOn w:val="Normal"/>
-    <w:uiPriority w:val="34"/>
+    <w:uiPriority w:val="99"/>
     <w:qFormat/>
     <w:rsid w:val="00E674BB"/>
     <w:pPr>
@@ -770,7 +974,7 @@
     <w:lsdException w:name="Medium Shading 2 Accent 1" w:semiHidden="0" w:uiPriority="64" w:unhideWhenUsed="0"/>
     <w:lsdException w:name="Medium List 1 Accent 1" w:semiHidden="0" w:uiPriority="65" w:unhideWhenUsed="0"/>
     <w:lsdException w:name="Revision" w:unhideWhenUsed="0"/>
-    <w:lsdException w:name="List Paragraph" w:semiHidden="0" w:uiPriority="34" w:unhideWhenUsed="0" w:qFormat="1"/>
+    <w:lsdException w:name="List Paragraph" w:semiHidden="0" w:unhideWhenUsed="0" w:qFormat="1"/>
     <w:lsdException w:name="Quote" w:semiHidden="0" w:uiPriority="29" w:unhideWhenUsed="0" w:qFormat="1"/>
     <w:lsdException w:name="Intense Quote" w:semiHidden="0" w:uiPriority="30" w:unhideWhenUsed="0" w:qFormat="1"/>
     <w:lsdException w:name="Medium List 2 Accent 1" w:semiHidden="0" w:uiPriority="66" w:unhideWhenUsed="0"/>
@@ -893,7 +1097,7 @@
   <w:style w:type="paragraph" w:styleId="Prrafodelista">
     <w:name w:val="List Paragraph"/>
     <w:basedOn w:val="Normal"/>
-    <w:uiPriority w:val="34"/>
+    <w:uiPriority w:val="99"/>
     <w:qFormat/>
     <w:rsid w:val="00E674BB"/>
     <w:pPr>

</xml_diff>

<commit_message>
Lau - Factibilidad Técnica.docx
</commit_message>
<xml_diff>
--- a/Docs/01-Relevamiento Inicial/Temporales/Factibilidad Técnica.docx
+++ b/Docs/01-Relevamiento Inicial/Temporales/Factibilidad Técnica.docx
@@ -3,9 +3,6 @@
 <w:document xmlns:wpc="http://schemas.microsoft.com/office/word/2010/wordprocessingCanvas" xmlns:mc="http://schemas.openxmlformats.org/markup-compatibility/2006" xmlns:o="urn:schemas-microsoft-com:office:office" xmlns:r="http://schemas.openxmlformats.org/officeDocument/2006/relationships" xmlns:m="http://schemas.openxmlformats.org/officeDocument/2006/math" xmlns:v="urn:schemas-microsoft-com:vml" xmlns:wp14="http://schemas.microsoft.com/office/word/2010/wordprocessingDrawing" xmlns:wp="http://schemas.openxmlformats.org/drawingml/2006/wordprocessingDrawing" xmlns:w10="urn:schemas-microsoft-com:office:word" xmlns:w="http://schemas.openxmlformats.org/wordprocessingml/2006/main" xmlns:w14="http://schemas.microsoft.com/office/word/2010/wordml" xmlns:wpg="http://schemas.microsoft.com/office/word/2010/wordprocessingGroup" xmlns:wpi="http://schemas.microsoft.com/office/word/2010/wordprocessingInk" xmlns:wne="http://schemas.microsoft.com/office/word/2006/wordml" xmlns:wps="http://schemas.microsoft.com/office/word/2010/wordprocessingShape" mc:Ignorable="w14 wp14">
   <w:body>
     <w:p>
-      <w:pPr>
-        <w:jc w:val="both"/>
-      </w:pPr>
       <w:r>
         <w:t xml:space="preserve">El análisis de factibilidad técnica evalúa si el equipo y software están disponibles, en este caso si puede desarrollarse, y si existen las capacidades técnicas requeridas. Los estudios de factibilidad técnica también consideran las </w:t>
       </w:r>
@@ -23,9 +20,6 @@
       </w:r>
     </w:p>
     <w:p>
-      <w:pPr>
-        <w:jc w:val="both"/>
-      </w:pPr>
       <w:r>
         <w:t>T</w:t>
       </w:r>
@@ -46,9 +40,6 @@
       </w:r>
     </w:p>
     <w:p>
-      <w:pPr>
-        <w:jc w:val="both"/>
-      </w:pPr>
       <w:r>
         <w:t>Desde el punto de vista técnico, el proyecto es conveniente</w:t>
       </w:r>
@@ -60,9 +51,6 @@
       </w:r>
     </w:p>
     <w:p>
-      <w:pPr>
-        <w:jc w:val="both"/>
-      </w:pPr>
       <w:r>
         <w:t>Los requerimientos para el alojamiento</w:t>
       </w:r>
@@ -80,7 +68,6 @@
           <w:ilvl w:val="0"/>
           <w:numId w:val="2"/>
         </w:numPr>
-        <w:jc w:val="both"/>
       </w:pPr>
       <w:r>
         <w:t>S</w:t>
@@ -103,7 +90,6 @@
           <w:numId w:val="2"/>
         </w:numPr>
         <w:spacing w:before="240" w:after="0" w:line="240" w:lineRule="auto"/>
-        <w:jc w:val="both"/>
       </w:pPr>
       <w:r>
         <w:t xml:space="preserve">Procesador Intel QUAD </w:t>
@@ -122,7 +108,6 @@
           <w:numId w:val="2"/>
         </w:numPr>
         <w:spacing w:before="240" w:after="0" w:line="240" w:lineRule="auto"/>
-        <w:jc w:val="both"/>
       </w:pPr>
       <w:r>
         <w:t>Memoria 4 GB DDR2</w:t>
@@ -136,7 +121,6 @@
           <w:numId w:val="2"/>
         </w:numPr>
         <w:spacing w:before="240" w:after="0" w:line="240" w:lineRule="auto"/>
-        <w:jc w:val="both"/>
         <w:rPr>
           <w:lang w:val="en-US"/>
         </w:rPr>
@@ -156,7 +140,6 @@
           <w:numId w:val="2"/>
         </w:numPr>
         <w:spacing w:before="240" w:after="0" w:line="240" w:lineRule="auto"/>
-        <w:jc w:val="both"/>
         <w:rPr>
           <w:lang w:val="en-US"/>
         </w:rPr>
@@ -175,7 +158,6 @@
           <w:ilvl w:val="0"/>
           <w:numId w:val="2"/>
         </w:numPr>
-        <w:jc w:val="both"/>
       </w:pPr>
       <w:r>
         <w:t>Conexión</w:t>
@@ -190,12 +172,12 @@
         <w:t>uera de la red institucional. Esto</w:t>
       </w:r>
       <w:r>
-        <w:t xml:space="preserve"> per</w:t>
+        <w:t xml:space="preserve"> permi</w:t>
       </w:r>
       <w:bookmarkStart w:id="0" w:name="_GoBack"/>
       <w:bookmarkEnd w:id="0"/>
       <w:r>
-        <w:t>mitirá que se pueda acceder a la aplicación desde cualquier equipo conectado a internet.</w:t>
+        <w:t>tirá que se pueda acceder a la aplicación desde cualquier equipo conectado a internet.</w:t>
       </w:r>
     </w:p>
     <w:p>
@@ -205,7 +187,6 @@
           <w:ilvl w:val="0"/>
           <w:numId w:val="2"/>
         </w:numPr>
-        <w:jc w:val="both"/>
       </w:pPr>
       <w:r>
         <w:t>Modem</w:t>
@@ -227,16 +208,12 @@
           <w:ilvl w:val="0"/>
           <w:numId w:val="2"/>
         </w:numPr>
-        <w:jc w:val="both"/>
       </w:pPr>
       <w:r>
         <w:t>Internet Explorer 8: la aplicación será desarrollada para ser compatible con este navegador  que es el utilizado en los equipos del establecimiento.</w:t>
       </w:r>
     </w:p>
     <w:p>
-      <w:pPr>
-        <w:jc w:val="both"/>
-      </w:pPr>
       <w:r>
         <w:t>Herramientas de Sof</w:t>
       </w:r>
@@ -254,7 +231,6 @@
           <w:ilvl w:val="0"/>
           <w:numId w:val="1"/>
         </w:numPr>
-        <w:jc w:val="both"/>
       </w:pPr>
       <w:r>
         <w:t>SQL Server 2008 R2</w:t>
@@ -279,7 +255,6 @@
           <w:ilvl w:val="0"/>
           <w:numId w:val="1"/>
         </w:numPr>
-        <w:jc w:val="both"/>
       </w:pPr>
       <w:r>
         <w:t xml:space="preserve">Internet </w:t>
@@ -312,17 +287,11 @@
       </w:r>
     </w:p>
     <w:p>
-      <w:pPr>
-        <w:jc w:val="both"/>
-      </w:pPr>
       <w:r>
         <w:t>Todos los recursos de hardware y software detallados se encuentran disponibles en el mercado, y pueden ser utilizados para los fines de desarrollo e implementación de este proyecto.</w:t>
       </w:r>
     </w:p>
     <w:p>
-      <w:pPr>
-        <w:jc w:val="both"/>
-      </w:pPr>
       <w:r>
         <w:t>Requerimientos de personal</w:t>
       </w:r>
@@ -331,9 +300,6 @@
       </w:r>
     </w:p>
     <w:p>
-      <w:pPr>
-        <w:jc w:val="both"/>
-      </w:pPr>
       <w:r>
         <w:t>El proceso de desarrollo de la aplicación será llevado a cabo por personal capacitado y con experiencia en este tipo de aplicaciones, lo cual permitirá obtener un producto de calidad conforme a las últimas tecnologías utilizadas en el mercado.</w:t>
       </w:r>
@@ -865,6 +831,11 @@
   <w:style w:type="paragraph" w:default="1" w:styleId="Normal">
     <w:name w:val="Normal"/>
     <w:qFormat/>
+    <w:rsid w:val="00AF6845"/>
+    <w:pPr>
+      <w:ind w:firstLine="709"/>
+      <w:jc w:val="both"/>
+    </w:pPr>
   </w:style>
   <w:style w:type="character" w:default="1" w:styleId="Fuentedeprrafopredeter">
     <w:name w:val="Default Paragraph Font"/>
@@ -1066,6 +1037,11 @@
   <w:style w:type="paragraph" w:default="1" w:styleId="Normal">
     <w:name w:val="Normal"/>
     <w:qFormat/>
+    <w:rsid w:val="00AF6845"/>
+    <w:pPr>
+      <w:ind w:firstLine="709"/>
+      <w:jc w:val="both"/>
+    </w:pPr>
   </w:style>
   <w:style w:type="character" w:default="1" w:styleId="Fuentedeprrafopredeter">
     <w:name w:val="Default Paragraph Font"/>

</xml_diff>